<commit_message>
projeto microcontroladores ajustes 11/09/2024 2024.2
</commit_message>
<xml_diff>
--- a/04 Works/Microcontroladores Projeto Extensão.docx
+++ b/04 Works/Microcontroladores Projeto Extensão.docx
@@ -306,19 +306,19 @@
     <w:tbl>
       <w:tblPr>
         <w:tblStyle w:val="Tabelacomgrade"/>
-        <w:tblW w:w="8746" w:type="dxa"/>
+        <w:tblW w:w="8745" w:type="dxa"/>
         <w:tblLook w:val="04A0" w:firstRow="1" w:lastRow="0" w:firstColumn="1" w:lastColumn="0" w:noHBand="0" w:noVBand="1"/>
       </w:tblPr>
       <w:tblGrid>
-        <w:gridCol w:w="2324"/>
-        <w:gridCol w:w="1898"/>
+        <w:gridCol w:w="1790"/>
+        <w:gridCol w:w="2431"/>
         <w:gridCol w:w="2591"/>
         <w:gridCol w:w="1933"/>
       </w:tblGrid>
       <w:tr>
         <w:tc>
           <w:tcPr>
-            <w:tcW w:w="8746" w:type="dxa"/>
+            <w:tcW w:w="8745" w:type="dxa"/>
             <w:gridSpan w:val="4"/>
             <w:shd w:val="clear" w:color="auto" w:fill="D9D9D9" w:themeFill="background1" w:themeFillShade="D9"/>
           </w:tcPr>
@@ -391,7 +391,7 @@
       <w:tr>
         <w:tc>
           <w:tcPr>
-            <w:tcW w:w="2324" w:type="dxa"/>
+            <w:tcW w:w="1790" w:type="dxa"/>
           </w:tcPr>
           <w:p>
             <w:pPr>
@@ -409,17 +409,7 @@
                 <w:sz w:val="24"/>
                 <w:szCs w:val="24"/>
               </w:rPr>
-              <w:t>PPT</w:t>
-            </w:r>
-            <w:r>
-              <w:rPr>
-                <w:rFonts w:ascii="Arial" w:hAnsi="Arial" w:cs="Arial"/>
-                <w:b/>
-                <w:bCs/>
-                <w:sz w:val="24"/>
-                <w:szCs w:val="24"/>
-              </w:rPr>
-              <w:t>/Projeto</w:t>
+              <w:t>Projeto</w:t>
             </w:r>
             <w:r>
               <w:rPr>
@@ -449,7 +439,7 @@
         </w:tc>
         <w:tc>
           <w:tcPr>
-            <w:tcW w:w="1898" w:type="dxa"/>
+            <w:tcW w:w="2431" w:type="dxa"/>
           </w:tcPr>
           <w:p>
             <w:pPr>
@@ -459,6 +449,16 @@
                 <w:szCs w:val="24"/>
               </w:rPr>
             </w:pPr>
+            <w:r>
+              <w:rPr>
+                <w:rFonts w:ascii="Arial" w:hAnsi="Arial" w:cs="Arial"/>
+                <w:b/>
+                <w:bCs/>
+                <w:sz w:val="24"/>
+                <w:szCs w:val="24"/>
+              </w:rPr>
+              <w:t>PPT/</w:t>
+            </w:r>
             <w:r>
               <w:rPr>
                 <w:rFonts w:ascii="Arial" w:hAnsi="Arial" w:cs="Arial"/>

</xml_diff>